<commit_message>
3rdsem dummy file commit
</commit_message>
<xml_diff>
--- a/ca2/ds/temp1 - Copy.docx
+++ b/ca2/ds/temp1 - Copy.docx
@@ -38770,9 +38770,9 @@
           <w:lang w:val="en-IN" w:eastAsia="en-IN"/>
         </w:rPr>
         <w:drawing>
-          <wp:inline distT="0" distB="0" distL="0" distR="0" wp14:anchorId="3366264B" wp14:editId="3DED5059">
-            <wp:extent cx="3933825" cy="7381875"/>
-            <wp:effectExtent l="0" t="0" r="9525" b="9525"/>
+          <wp:inline distT="0" distB="0" distL="0" distR="0" wp14:anchorId="3366264B" wp14:editId="69AB9BD0">
+            <wp:extent cx="4162241" cy="7810500"/>
+            <wp:effectExtent l="0" t="0" r="0" b="0"/>
             <wp:docPr id="4" name="Picture 4"/>
             <wp:cNvGraphicFramePr>
               <a:graphicFrameLocks xmlns:a="http://schemas.openxmlformats.org/drawingml/2006/main" noChangeAspect="1"/>
@@ -38799,7 +38799,7 @@
                   <pic:spPr>
                     <a:xfrm>
                       <a:off x="0" y="0"/>
-                      <a:ext cx="3934375" cy="7382908"/>
+                      <a:ext cx="4173021" cy="7830729"/>
                     </a:xfrm>
                     <a:prstGeom prst="rect">
                       <a:avLst/>
@@ -38814,9 +38814,8 @@
     </w:p>
     <w:p>
       <w:pPr>
-        <w:spacing w:after="160" w:line="259" w:lineRule="auto"/>
-        <w:rPr>
-          <w:b w:val="0"/>
+        <w:pStyle w:val="Title"/>
+        <w:rPr>
           <w:lang w:val="en-IN" w:eastAsia="en-IN"/>
         </w:rPr>
       </w:pPr>
@@ -38826,21 +38825,130 @@
         </w:rPr>
         <w:br w:type="page"/>
       </w:r>
-    </w:p>
-    <w:p>
-      <w:pPr>
-        <w:pStyle w:val="Heading1"/>
-        <w:rPr>
-          <w:lang w:val="en-IN" w:eastAsia="en-IN"/>
-        </w:rPr>
-      </w:pPr>
       <w:r>
         <w:rPr>
           <w:lang w:val="en-IN" w:eastAsia="en-IN"/>
         </w:rPr>
         <w:lastRenderedPageBreak/>
-        <w:t>repo</w:t>
-      </w:r>
+        <w:t>R</w:t>
+      </w:r>
+      <w:r>
+        <w:rPr>
+          <w:lang w:val="en-IN" w:eastAsia="en-IN"/>
+        </w:rPr>
+        <w:t>epo</w:t>
+      </w:r>
+      <w:r>
+        <w:rPr>
+          <w:lang w:val="en-IN" w:eastAsia="en-IN"/>
+        </w:rPr>
+        <w:t>sitory:</w:t>
+      </w:r>
+    </w:p>
+    <w:p>
+      <w:pPr>
+        <w:pStyle w:val="Content"/>
+        <w:rPr>
+          <w:lang w:val="en-IN" w:eastAsia="en-IN"/>
+        </w:rPr>
+      </w:pPr>
+      <w:hyperlink r:id="rId12" w:history="1">
+        <w:r>
+          <w:rPr>
+            <w:rStyle w:val="Hyperlink"/>
+            <w:lang w:val="en-IN" w:eastAsia="en-IN"/>
+          </w:rPr>
+          <w:t>https://github.com/Farhad618/bca-3rd-sem/tree/master/sm-sir/array</w:t>
+        </w:r>
+      </w:hyperlink>
+    </w:p>
+    <w:p>
+      <w:pPr>
+        <w:pStyle w:val="Content"/>
+        <w:rPr>
+          <w:lang w:val="en-IN" w:eastAsia="en-IN"/>
+        </w:rPr>
+      </w:pPr>
+    </w:p>
+    <w:p>
+      <w:pPr>
+        <w:pStyle w:val="Content"/>
+        <w:rPr>
+          <w:lang w:val="en-IN" w:eastAsia="en-IN"/>
+        </w:rPr>
+      </w:pPr>
+    </w:p>
+    <w:p>
+      <w:pPr>
+        <w:pStyle w:val="Content"/>
+        <w:rPr>
+          <w:lang w:val="en-IN" w:eastAsia="en-IN"/>
+        </w:rPr>
+      </w:pPr>
+    </w:p>
+    <w:p>
+      <w:pPr>
+        <w:pStyle w:val="Content"/>
+        <w:rPr>
+          <w:lang w:val="en-IN" w:eastAsia="en-IN"/>
+        </w:rPr>
+      </w:pPr>
+    </w:p>
+    <w:p>
+      <w:pPr>
+        <w:pStyle w:val="Content"/>
+        <w:rPr>
+          <w:lang w:val="en-IN" w:eastAsia="en-IN"/>
+        </w:rPr>
+      </w:pPr>
+    </w:p>
+    <w:p>
+      <w:pPr>
+        <w:pStyle w:val="Content"/>
+        <w:rPr>
+          <w:lang w:val="en-IN" w:eastAsia="en-IN"/>
+        </w:rPr>
+      </w:pPr>
+    </w:p>
+    <w:p>
+      <w:pPr>
+        <w:pStyle w:val="Content"/>
+        <w:rPr>
+          <w:lang w:val="en-IN" w:eastAsia="en-IN"/>
+        </w:rPr>
+      </w:pPr>
+    </w:p>
+    <w:p>
+      <w:pPr>
+        <w:pStyle w:val="Content"/>
+        <w:rPr>
+          <w:lang w:val="en-IN" w:eastAsia="en-IN"/>
+        </w:rPr>
+      </w:pPr>
+    </w:p>
+    <w:p>
+      <w:pPr>
+        <w:pStyle w:val="Content"/>
+        <w:rPr>
+          <w:lang w:val="en-IN" w:eastAsia="en-IN"/>
+        </w:rPr>
+      </w:pPr>
+    </w:p>
+    <w:p>
+      <w:pPr>
+        <w:pStyle w:val="Content"/>
+        <w:rPr>
+          <w:lang w:val="en-IN" w:eastAsia="en-IN"/>
+        </w:rPr>
+      </w:pPr>
+    </w:p>
+    <w:p>
+      <w:pPr>
+        <w:pStyle w:val="Content"/>
+        <w:rPr>
+          <w:lang w:val="en-IN" w:eastAsia="en-IN"/>
+        </w:rPr>
+      </w:pPr>
     </w:p>
     <w:p>
       <w:pPr>
@@ -38858,10 +38966,10 @@
       </w:r>
     </w:p>
     <w:sectPr>
-      <w:headerReference w:type="default" r:id="rId12"/>
-      <w:footerReference w:type="default" r:id="rId13"/>
-      <w:headerReference w:type="first" r:id="rId14"/>
-      <w:footerReference w:type="first" r:id="rId15"/>
+      <w:headerReference w:type="default" r:id="rId13"/>
+      <w:footerReference w:type="default" r:id="rId14"/>
+      <w:headerReference w:type="first" r:id="rId15"/>
+      <w:footerReference w:type="first" r:id="rId16"/>
       <w:pgSz w:w="12240" w:h="15840"/>
       <w:pgMar w:top="1512" w:right="1152" w:bottom="720" w:left="1152" w:header="720" w:footer="288" w:gutter="0"/>
       <w:pgNumType w:start="1"/>
@@ -40743,6 +40851,29 @@
       </w:tcPr>
     </w:tblStylePr>
   </w:style>
+  <w:style w:type="character" w:styleId="Hyperlink">
+    <w:name w:val="Hyperlink"/>
+    <w:basedOn w:val="DefaultParagraphFont"/>
+    <w:uiPriority w:val="99"/>
+    <w:unhideWhenUsed/>
+    <w:rsid w:val="00EF1E9A"/>
+    <w:rPr>
+      <w:color w:val="0563C1" w:themeColor="hyperlink"/>
+      <w:u w:val="single"/>
+    </w:rPr>
+  </w:style>
+  <w:style w:type="character" w:styleId="UnresolvedMention">
+    <w:name w:val="Unresolved Mention"/>
+    <w:basedOn w:val="DefaultParagraphFont"/>
+    <w:uiPriority w:val="99"/>
+    <w:semiHidden/>
+    <w:unhideWhenUsed/>
+    <w:rsid w:val="00EF1E9A"/>
+    <w:rPr>
+      <w:color w:val="605E5C"/>
+      <w:shd w:val="clear" w:color="auto" w:fill="E1DFDD"/>
+    </w:rPr>
+  </w:style>
 </w:styles>
 </file>
 

</xml_diff>